<commit_message>
upd - Platformio, Chirale TesorFlowLite, Readme aprašymas
</commit_message>
<xml_diff>
--- a/Arduino_TensorFlowLite.docx
+++ b/Arduino_TensorFlowLite.docx
@@ -3,196 +3,956 @@
 <w:document xmlns:wpc="http://schemas.microsoft.com/office/word/2010/wordprocessingCanvas" xmlns:cx="http://schemas.microsoft.com/office/drawing/2014/chartex" xmlns:cx1="http://schemas.microsoft.com/office/drawing/2015/9/8/chartex" xmlns:cx2="http://schemas.microsoft.com/office/drawing/2015/10/21/chartex" xmlns:cx3="http://schemas.microsoft.com/office/drawing/2016/5/9/chartex" xmlns:cx4="http://schemas.microsoft.com/office/drawing/2016/5/10/chartex" xmlns:cx5="http://schemas.microsoft.com/office/drawing/2016/5/11/chartex" xmlns:cx6="http://schemas.microsoft.com/office/drawing/2016/5/12/chartex" xmlns:cx7="http://schemas.microsoft.com/office/drawing/2016/5/13/chartex" xmlns:cx8="http://schemas.microsoft.com/office/drawing/2016/5/14/chartex" xmlns:mc="http://schemas.openxmlformats.org/markup-compatibility/2006" xmlns:aink="http://schemas.microsoft.com/office/drawing/2016/ink" xmlns:am3d="http://schemas.microsoft.com/office/drawing/2017/model3d" xmlns:o="urn:schemas-microsoft-com:office:office" xmlns:oel="http://schemas.microsoft.com/office/2019/extlst" xmlns:r="http://schemas.openxmlformats.org/officeDocument/2006/relationships" xmlns:m="http://schemas.openxmlformats.org/officeDocument/2006/math" xmlns:v="urn:schemas-microsoft-com:vml" xmlns:wp14="http://schemas.microsoft.com/office/word/2010/wordprocessingDrawing" xmlns:wp="http://schemas.openxmlformats.org/drawingml/2006/wordprocessingDrawing" xmlns:w10="urn:schemas-microsoft-com:office:word" xmlns:w="http://schemas.openxmlformats.org/wordprocessingml/2006/main" xmlns:w14="http://schemas.microsoft.com/office/word/2010/wordml" xmlns:w15="http://schemas.microsoft.com/office/word/2012/wordml" xmlns:w16cex="http://schemas.microsoft.com/office/word/2018/wordml/cex" xmlns:w16cid="http://schemas.microsoft.com/office/word/2016/wordml/cid" xmlns:w16="http://schemas.microsoft.com/office/word/2018/wordml" xmlns:w16du="http://schemas.microsoft.com/office/word/2023/wordml/word16du" xmlns:w16sdtdh="http://schemas.microsoft.com/office/word/2020/wordml/sdtdatahash" xmlns:w16sdtfl="http://schemas.microsoft.com/office/word/2024/wordml/sdtformatlock" xmlns:w16se="http://schemas.microsoft.com/office/word/2015/wordml/symex" xmlns:wpg="http://schemas.microsoft.com/office/word/2010/wordprocessingGroup" xmlns:wpi="http://schemas.microsoft.com/office/word/2010/wordprocessingInk" xmlns:wne="http://schemas.microsoft.com/office/word/2006/wordml" xmlns:wps="http://schemas.microsoft.com/office/word/2010/wordprocessingShape" mc:Ignorable="w14 w15 w16se w16cid w16 w16cex w16sdtdh w16sdtfl w16du wp14">
   <w:body>
     <w:p>
-      <w:r>
+      <w:pPr>
+        <w:rPr>
+          <w:szCs w:val="24"/>
+        </w:rPr>
+      </w:pPr>
+      <w:r>
+        <w:rPr>
+          <w:szCs w:val="24"/>
+        </w:rPr>
         <w:t>The "</w:t>
       </w:r>
       <w:proofErr w:type="spellStart"/>
       <w:r>
+        <w:rPr>
+          <w:szCs w:val="24"/>
+        </w:rPr>
         <w:t>Arduino_TensorFlowLite</w:t>
       </w:r>
       <w:proofErr w:type="spellEnd"/>
       <w:r>
+        <w:rPr>
+          <w:szCs w:val="24"/>
+        </w:rPr>
         <w:t>" library was removed from the Arduino Library Manager at the request of TensorFlow</w:t>
       </w:r>
     </w:p>
-    <w:p/>
-    <w:p>
+    <w:p>
+      <w:pPr>
+        <w:rPr>
+          <w:szCs w:val="24"/>
+        </w:rPr>
+      </w:pPr>
       <w:hyperlink r:id="rId5" w:history="1">
         <w:r>
           <w:rPr>
-            <w:rStyle w:val="Hipersaitas"/>
+            <w:rStyle w:val="Hyperlink"/>
+            <w:szCs w:val="24"/>
           </w:rPr>
           <w:t>https://forum.arduino.cc/t/is-tensorflowlite-h-not-available-anymore/1029022/2</w:t>
         </w:r>
       </w:hyperlink>
     </w:p>
-    <w:p/>
-    <w:p/>
-    <w:p>
-      <w:proofErr w:type="spellStart"/>
-      <w:r>
+    <w:p>
+      <w:pPr>
+        <w:rPr>
+          <w:szCs w:val="24"/>
+        </w:rPr>
+      </w:pPr>
+    </w:p>
+    <w:p>
+      <w:pPr>
+        <w:rPr>
+          <w:szCs w:val="24"/>
+        </w:rPr>
+      </w:pPr>
+      <w:proofErr w:type="spellStart"/>
+      <w:r>
+        <w:rPr>
+          <w:szCs w:val="24"/>
+        </w:rPr>
         <w:t>Todėl</w:t>
       </w:r>
       <w:proofErr w:type="spellEnd"/>
       <w:r>
+        <w:rPr>
+          <w:szCs w:val="24"/>
+        </w:rPr>
         <w:t xml:space="preserve"> </w:t>
       </w:r>
       <w:proofErr w:type="spellStart"/>
       <w:r>
+        <w:rPr>
+          <w:szCs w:val="24"/>
+        </w:rPr>
         <w:t>reikia</w:t>
       </w:r>
       <w:proofErr w:type="spellEnd"/>
       <w:r>
+        <w:rPr>
+          <w:szCs w:val="24"/>
+        </w:rPr>
         <w:t xml:space="preserve"> </w:t>
       </w:r>
       <w:proofErr w:type="spellStart"/>
       <w:r>
+        <w:rPr>
+          <w:szCs w:val="24"/>
+        </w:rPr>
         <w:t>instaliuoti</w:t>
       </w:r>
       <w:proofErr w:type="spellEnd"/>
       <w:r>
+        <w:rPr>
+          <w:szCs w:val="24"/>
+        </w:rPr>
         <w:t xml:space="preserve"> </w:t>
       </w:r>
       <w:proofErr w:type="spellStart"/>
       <w:r>
+        <w:rPr>
+          <w:szCs w:val="24"/>
+        </w:rPr>
         <w:t>rankiniu</w:t>
       </w:r>
       <w:proofErr w:type="spellEnd"/>
       <w:r>
+        <w:rPr>
+          <w:szCs w:val="24"/>
+        </w:rPr>
         <w:t xml:space="preserve"> </w:t>
       </w:r>
       <w:proofErr w:type="spellStart"/>
       <w:r>
+        <w:rPr>
+          <w:szCs w:val="24"/>
+        </w:rPr>
         <w:t>būdu</w:t>
       </w:r>
       <w:proofErr w:type="spellEnd"/>
       <w:r>
+        <w:rPr>
+          <w:szCs w:val="24"/>
+        </w:rPr>
         <w:t>:</w:t>
       </w:r>
     </w:p>
     <w:p>
       <w:pPr>
-        <w:pStyle w:val="Sraopastraipa"/>
+        <w:pStyle w:val="ListParagraph"/>
         <w:numPr>
           <w:ilvl w:val="0"/>
           <w:numId w:val="1"/>
         </w:numPr>
-      </w:pPr>
-      <w:r>
+        <w:rPr>
+          <w:szCs w:val="24"/>
+        </w:rPr>
+      </w:pPr>
+      <w:r>
+        <w:rPr>
+          <w:szCs w:val="24"/>
+        </w:rPr>
         <w:t xml:space="preserve">Viso Arduino </w:t>
       </w:r>
       <w:proofErr w:type="spellStart"/>
       <w:r>
+        <w:rPr>
+          <w:szCs w:val="24"/>
+        </w:rPr>
         <w:t>bibliotekos</w:t>
       </w:r>
       <w:proofErr w:type="spellEnd"/>
       <w:r>
+        <w:rPr>
+          <w:szCs w:val="24"/>
+        </w:rPr>
         <w:t xml:space="preserve"> Win </w:t>
       </w:r>
       <w:proofErr w:type="spellStart"/>
       <w:r>
+        <w:rPr>
+          <w:szCs w:val="24"/>
+        </w:rPr>
         <w:t>saugomos</w:t>
       </w:r>
       <w:proofErr w:type="spellEnd"/>
       <w:r>
+        <w:rPr>
+          <w:szCs w:val="24"/>
+        </w:rPr>
         <w:t>:</w:t>
       </w:r>
     </w:p>
     <w:p>
-      <w:r>
+      <w:pPr>
+        <w:rPr>
+          <w:szCs w:val="24"/>
+        </w:rPr>
+      </w:pPr>
+      <w:r>
+        <w:rPr>
+          <w:szCs w:val="24"/>
+        </w:rPr>
         <w:t>C:\Users\Sarunas\Documents\Arduino\libraries</w:t>
       </w:r>
     </w:p>
     <w:p>
       <w:pPr>
-        <w:pStyle w:val="Sraopastraipa"/>
+        <w:pStyle w:val="ListParagraph"/>
         <w:numPr>
           <w:ilvl w:val="0"/>
           <w:numId w:val="1"/>
         </w:numPr>
-      </w:pPr>
-      <w:proofErr w:type="spellStart"/>
-      <w:r>
+        <w:rPr>
+          <w:szCs w:val="24"/>
+        </w:rPr>
+      </w:pPr>
+      <w:proofErr w:type="spellStart"/>
+      <w:r>
+        <w:rPr>
+          <w:szCs w:val="24"/>
+        </w:rPr>
         <w:t>Nuėjus</w:t>
       </w:r>
       <w:proofErr w:type="spellEnd"/>
       <w:r>
+        <w:rPr>
+          <w:szCs w:val="24"/>
+        </w:rPr>
         <w:t xml:space="preserve"> į </w:t>
       </w:r>
       <w:proofErr w:type="spellStart"/>
       <w:r>
+        <w:rPr>
+          <w:szCs w:val="24"/>
+        </w:rPr>
         <w:t>šią</w:t>
       </w:r>
       <w:proofErr w:type="spellEnd"/>
       <w:r>
+        <w:rPr>
+          <w:szCs w:val="24"/>
+        </w:rPr>
         <w:t xml:space="preserve"> </w:t>
       </w:r>
       <w:proofErr w:type="spellStart"/>
       <w:r>
+        <w:rPr>
+          <w:szCs w:val="24"/>
+        </w:rPr>
         <w:t>direktoriją</w:t>
       </w:r>
       <w:proofErr w:type="spellEnd"/>
       <w:r>
+        <w:rPr>
+          <w:szCs w:val="24"/>
+        </w:rPr>
         <w:t xml:space="preserve"> </w:t>
       </w:r>
       <w:proofErr w:type="spellStart"/>
       <w:r>
+        <w:rPr>
+          <w:szCs w:val="24"/>
+        </w:rPr>
         <w:t>reikia</w:t>
       </w:r>
       <w:proofErr w:type="spellEnd"/>
       <w:r>
+        <w:rPr>
+          <w:szCs w:val="24"/>
+        </w:rPr>
         <w:t xml:space="preserve"> </w:t>
       </w:r>
       <w:proofErr w:type="spellStart"/>
       <w:r>
+        <w:rPr>
+          <w:szCs w:val="24"/>
+        </w:rPr>
         <w:t>klonuoti</w:t>
       </w:r>
       <w:proofErr w:type="spellEnd"/>
       <w:r>
+        <w:rPr>
+          <w:szCs w:val="24"/>
+        </w:rPr>
         <w:t xml:space="preserve"> </w:t>
       </w:r>
       <w:proofErr w:type="spellStart"/>
       <w:r>
+        <w:rPr>
+          <w:szCs w:val="24"/>
+        </w:rPr>
         <w:t>iš</w:t>
       </w:r>
       <w:proofErr w:type="spellEnd"/>
       <w:r>
+        <w:rPr>
+          <w:szCs w:val="24"/>
+        </w:rPr>
         <w:t xml:space="preserve"> </w:t>
       </w:r>
       <w:proofErr w:type="spellStart"/>
       <w:r>
+        <w:rPr>
+          <w:szCs w:val="24"/>
+        </w:rPr>
         <w:t>github’o</w:t>
       </w:r>
       <w:proofErr w:type="spellEnd"/>
       <w:r>
+        <w:rPr>
+          <w:szCs w:val="24"/>
+        </w:rPr>
         <w:t>:</w:t>
       </w:r>
     </w:p>
     <w:p>
-      <w:r>
+      <w:pPr>
+        <w:rPr>
+          <w:szCs w:val="24"/>
+        </w:rPr>
+      </w:pPr>
+      <w:r>
+        <w:rPr>
+          <w:szCs w:val="24"/>
+        </w:rPr>
         <w:t xml:space="preserve">git clone https://github.com/tensorflow/tflite-micro-arduino-examples </w:t>
       </w:r>
       <w:proofErr w:type="spellStart"/>
       <w:r>
+        <w:rPr>
+          <w:szCs w:val="24"/>
+        </w:rPr>
         <w:t>Arduino_TensorFlowLite</w:t>
       </w:r>
       <w:proofErr w:type="spellEnd"/>
     </w:p>
-    <w:p/>
-    <w:p/>
-    <w:p>
-      <w:hyperlink r:id="rId6" w:history="1">
+    <w:p>
+      <w:pPr>
+        <w:rPr>
+          <w:szCs w:val="24"/>
+        </w:rPr>
+      </w:pPr>
+    </w:p>
+    <w:p>
+      <w:pPr>
+        <w:rPr>
+          <w:szCs w:val="24"/>
+        </w:rPr>
+      </w:pPr>
+      <w:hyperlink r:id="rId6" w:anchor="how-to-install" w:history="1">
         <w:r>
           <w:rPr>
-            <w:rStyle w:val="Hipersaitas"/>
+            <w:rStyle w:val="Hyperlink"/>
+            <w:szCs w:val="24"/>
           </w:rPr>
           <w:t>https://github.com/tensorflow/tflite-micro-arduino-examples/blob/main/README.md#how-to-install</w:t>
         </w:r>
       </w:hyperlink>
     </w:p>
-    <w:p/>
-    <w:p/>
-    <w:p/>
+    <w:p>
+      <w:pPr>
+        <w:rPr>
+          <w:szCs w:val="24"/>
+        </w:rPr>
+      </w:pPr>
+    </w:p>
+    <w:p>
+      <w:pPr>
+        <w:rPr>
+          <w:szCs w:val="24"/>
+        </w:rPr>
+      </w:pPr>
+      <w:r>
+        <w:rPr>
+          <w:szCs w:val="24"/>
+        </w:rPr>
+        <w:t>-----------------------------</w:t>
+      </w:r>
+    </w:p>
+    <w:p>
+      <w:pPr>
+        <w:rPr>
+          <w:szCs w:val="24"/>
+        </w:rPr>
+      </w:pPr>
+      <w:proofErr w:type="spellStart"/>
+      <w:r>
+        <w:rPr>
+          <w:szCs w:val="24"/>
+        </w:rPr>
+        <w:t>TinyML</w:t>
+      </w:r>
+      <w:proofErr w:type="spellEnd"/>
+      <w:r>
+        <w:rPr>
+          <w:szCs w:val="24"/>
+        </w:rPr>
+        <w:t xml:space="preserve"> Cookbook ed2 </w:t>
+      </w:r>
+      <w:proofErr w:type="spellStart"/>
+      <w:r>
+        <w:rPr>
+          <w:szCs w:val="24"/>
+        </w:rPr>
+        <w:t>variantas</w:t>
+      </w:r>
+      <w:proofErr w:type="spellEnd"/>
+      <w:r>
+        <w:rPr>
+          <w:szCs w:val="24"/>
+        </w:rPr>
+        <w:t>:</w:t>
+      </w:r>
+    </w:p>
+    <w:p>
+      <w:pPr>
+        <w:rPr>
+          <w:szCs w:val="24"/>
+        </w:rPr>
+      </w:pPr>
+    </w:p>
+    <w:p>
+      <w:pPr>
+        <w:rPr>
+          <w:szCs w:val="24"/>
+        </w:rPr>
+      </w:pPr>
+      <w:r>
+        <w:rPr>
+          <w:szCs w:val="24"/>
+        </w:rPr>
+        <w:t>I'm not very knowledgeable on the subject, but if you are looking for a source of an Arduino library based on the recent version of TensorFlow Lite Micro, this looks promising:</w:t>
+      </w:r>
+    </w:p>
+    <w:p>
+      <w:pPr>
+        <w:rPr>
+          <w:szCs w:val="24"/>
+        </w:rPr>
+      </w:pPr>
+      <w:r>
+        <w:rPr>
+          <w:szCs w:val="24"/>
+        </w:rPr>
+        <w:drawing>
+          <wp:inline distT="0" distB="0" distL="0" distR="0" wp14:anchorId="1B19B33B" wp14:editId="1A4D92F3">
+            <wp:extent cx="228600" cy="228600"/>
+            <wp:effectExtent l="0" t="0" r="0" b="0"/>
+            <wp:docPr id="408141114" name="Picture 2"/>
+            <wp:cNvGraphicFramePr>
+              <a:graphicFrameLocks xmlns:a="http://schemas.openxmlformats.org/drawingml/2006/main" noChangeAspect="1"/>
+            </wp:cNvGraphicFramePr>
+            <a:graphic xmlns:a="http://schemas.openxmlformats.org/drawingml/2006/main">
+              <a:graphicData uri="http://schemas.openxmlformats.org/drawingml/2006/picture">
+                <pic:pic xmlns:pic="http://schemas.openxmlformats.org/drawingml/2006/picture">
+                  <pic:nvPicPr>
+                    <pic:cNvPr id="0" name="Picture 6"/>
+                    <pic:cNvPicPr>
+                      <a:picLocks noChangeAspect="1" noChangeArrowheads="1"/>
+                    </pic:cNvPicPr>
+                  </pic:nvPicPr>
+                  <pic:blipFill>
+                    <a:blip r:embed="rId7">
+                      <a:extLst>
+                        <a:ext uri="{28A0092B-C50C-407E-A947-70E740481C1C}">
+                          <a14:useLocalDpi xmlns:a14="http://schemas.microsoft.com/office/drawing/2010/main" val="0"/>
+                        </a:ext>
+                      </a:extLst>
+                    </a:blip>
+                    <a:srcRect/>
+                    <a:stretch>
+                      <a:fillRect/>
+                    </a:stretch>
+                  </pic:blipFill>
+                  <pic:spPr bwMode="auto">
+                    <a:xfrm>
+                      <a:off x="0" y="0"/>
+                      <a:ext cx="228600" cy="228600"/>
+                    </a:xfrm>
+                    <a:prstGeom prst="rect">
+                      <a:avLst/>
+                    </a:prstGeom>
+                    <a:noFill/>
+                    <a:ln>
+                      <a:noFill/>
+                    </a:ln>
+                  </pic:spPr>
+                </pic:pic>
+              </a:graphicData>
+            </a:graphic>
+          </wp:inline>
+        </w:drawing>
+      </w:r>
+      <w:r>
+        <w:rPr>
+          <w:szCs w:val="24"/>
+        </w:rPr>
+        <w:t> </w:t>
+      </w:r>
+      <w:hyperlink r:id="rId8" w:history="1">
+        <w:r>
+          <w:rPr>
+            <w:rStyle w:val="Hyperlink"/>
+            <w:szCs w:val="24"/>
+          </w:rPr>
+          <w:t xml:space="preserve">2023 </w:t>
+        </w:r>
+        <w:proofErr w:type="spellStart"/>
+        <w:r>
+          <w:rPr>
+            <w:rStyle w:val="Hyperlink"/>
+            <w:szCs w:val="24"/>
+          </w:rPr>
+          <w:t>TensorflowLite</w:t>
+        </w:r>
+        <w:proofErr w:type="spellEnd"/>
+        <w:r>
+          <w:rPr>
+            <w:rStyle w:val="Hyperlink"/>
+            <w:szCs w:val="24"/>
+          </w:rPr>
+          <w:t xml:space="preserve"> Update?</w:t>
+        </w:r>
+      </w:hyperlink>
+      <w:r>
+        <w:rPr>
+          <w:szCs w:val="24"/>
+        </w:rPr>
+        <w:t> </w:t>
+      </w:r>
+      <w:hyperlink r:id="rId9" w:history="1">
+        <w:r>
+          <w:rPr>
+            <w:rStyle w:val="Hyperlink"/>
+            <w:szCs w:val="24"/>
+          </w:rPr>
+          <w:t>Education and Teaching</w:t>
+        </w:r>
+      </w:hyperlink>
+    </w:p>
+    <w:p>
+      <w:pPr>
+        <w:rPr>
+          <w:szCs w:val="24"/>
+        </w:rPr>
+      </w:pPr>
+      <w:r>
+        <w:rPr>
+          <w:szCs w:val="24"/>
+        </w:rPr>
+        <w:t xml:space="preserve">Hi, if you are still interested in using the latest TensorFlow Lite for Microcontroller library, I wrote a guide and prepared a </w:t>
+      </w:r>
+      <w:proofErr w:type="spellStart"/>
+      <w:r>
+        <w:rPr>
+          <w:szCs w:val="24"/>
+        </w:rPr>
+        <w:t>Colab</w:t>
+      </w:r>
+      <w:proofErr w:type="spellEnd"/>
+      <w:r>
+        <w:rPr>
+          <w:szCs w:val="24"/>
+        </w:rPr>
+        <w:t xml:space="preserve"> notebook to generate the library compatible for almost all Arduino compatible platforms. Everything is in the GitHub repository of the </w:t>
+      </w:r>
+      <w:proofErr w:type="spellStart"/>
+      <w:r>
+        <w:rPr>
+          <w:szCs w:val="24"/>
+        </w:rPr>
+        <w:t>TinyML</w:t>
+      </w:r>
+      <w:proofErr w:type="spellEnd"/>
+      <w:r>
+        <w:rPr>
+          <w:szCs w:val="24"/>
+        </w:rPr>
+        <w:t xml:space="preserve"> Cookbook, 2E (</w:t>
+      </w:r>
+      <w:hyperlink r:id="rId10" w:history="1">
+        <w:r>
+          <w:rPr>
+            <w:rStyle w:val="Hyperlink"/>
+            <w:szCs w:val="24"/>
+          </w:rPr>
+          <w:t>GitHub - PacktPublishing/TinyML-Cookbook_2E: TinyML Cookbook, 2E_Published by Packt</w:t>
+        </w:r>
+      </w:hyperlink>
+      <w:r>
+        <w:rPr>
+          <w:szCs w:val="24"/>
+        </w:rPr>
+        <w:t>) In particular: The guide: </w:t>
+      </w:r>
+      <w:hyperlink r:id="rId11" w:history="1">
+        <w:r>
+          <w:rPr>
+            <w:rStyle w:val="Hyperlink"/>
+            <w:szCs w:val="24"/>
+          </w:rPr>
+          <w:t>https://github.com/PacktPublishing/TinyML-Cookbook_2E/blob/main/Docs/build_arduino_tflitemicro_l…</w:t>
+        </w:r>
+      </w:hyperlink>
+    </w:p>
+    <w:p>
+      <w:pPr>
+        <w:rPr>
+          <w:szCs w:val="24"/>
+        </w:rPr>
+      </w:pPr>
+      <w:r>
+        <w:rPr>
+          <w:szCs w:val="24"/>
+        </w:rPr>
+        <w:t>If you are starting a project from scratch, I think it would be better to use that the seriously outdated library that was distributed by Arduino or the unfinished and abandoned library created by the TensorFlow developers.</w:t>
+      </w:r>
+    </w:p>
+    <w:p>
+      <w:pPr>
+        <w:rPr>
+          <w:szCs w:val="24"/>
+        </w:rPr>
+      </w:pPr>
+      <w:r>
+        <w:rPr>
+          <w:szCs w:val="24"/>
+        </w:rPr>
+        <w:t>------------------------------</w:t>
+      </w:r>
+    </w:p>
+    <w:p>
+      <w:pPr>
+        <w:rPr>
+          <w:szCs w:val="24"/>
+        </w:rPr>
+      </w:pPr>
+    </w:p>
+    <w:p>
+      <w:pPr>
+        <w:rPr>
+          <w:szCs w:val="24"/>
+        </w:rPr>
+      </w:pPr>
+      <w:proofErr w:type="spellStart"/>
+      <w:r>
+        <w:rPr>
+          <w:szCs w:val="24"/>
+        </w:rPr>
+        <w:t>Chirale</w:t>
+      </w:r>
+      <w:proofErr w:type="spellEnd"/>
+      <w:r>
+        <w:rPr>
+          <w:szCs w:val="24"/>
+        </w:rPr>
+        <w:t xml:space="preserve"> </w:t>
+      </w:r>
+      <w:proofErr w:type="spellStart"/>
+      <w:r>
+        <w:rPr>
+          <w:szCs w:val="24"/>
+        </w:rPr>
+        <w:t>biblioteka</w:t>
+      </w:r>
+      <w:proofErr w:type="spellEnd"/>
+    </w:p>
+    <w:p>
+      <w:pPr>
+        <w:rPr>
+          <w:szCs w:val="24"/>
+        </w:rPr>
+      </w:pPr>
+    </w:p>
+    <w:p>
+      <w:pPr>
+        <w:pStyle w:val="NormalWeb"/>
+        <w:shd w:val="clear" w:color="auto" w:fill="FFFFFF"/>
+        <w:spacing w:before="0" w:beforeAutospacing="0"/>
+        <w:rPr>
+          <w:rFonts w:ascii="Open Sans" w:hAnsi="Open Sans" w:cs="Open Sans"/>
+          <w:color w:val="222222"/>
+        </w:rPr>
+      </w:pPr>
+      <w:r>
+        <w:rPr>
+          <w:rFonts w:ascii="Open Sans" w:hAnsi="Open Sans" w:cs="Open Sans"/>
+          <w:color w:val="222222"/>
+        </w:rPr>
+        <w:t xml:space="preserve">The Google team does not maintain any porting projects for specific microcontrollers, so the </w:t>
+      </w:r>
+      <w:proofErr w:type="spellStart"/>
+      <w:r>
+        <w:rPr>
+          <w:rFonts w:ascii="Open Sans" w:hAnsi="Open Sans" w:cs="Open Sans"/>
+          <w:color w:val="222222"/>
+        </w:rPr>
+        <w:t>Arduino_TensorFlowLite</w:t>
+      </w:r>
+      <w:proofErr w:type="spellEnd"/>
+      <w:r>
+        <w:rPr>
+          <w:rFonts w:ascii="Open Sans" w:hAnsi="Open Sans" w:cs="Open Sans"/>
+          <w:color w:val="222222"/>
+        </w:rPr>
+        <w:t xml:space="preserve"> project was abandoned in 2022 and the repository is no longer synchronized.</w:t>
+      </w:r>
+    </w:p>
+    <w:p>
+      <w:pPr>
+        <w:pStyle w:val="NormalWeb"/>
+        <w:shd w:val="clear" w:color="auto" w:fill="FFFFFF"/>
+        <w:rPr>
+          <w:rFonts w:ascii="Open Sans" w:hAnsi="Open Sans" w:cs="Open Sans"/>
+          <w:color w:val="222222"/>
+        </w:rPr>
+      </w:pPr>
+      <w:r>
+        <w:rPr>
+          <w:rFonts w:ascii="Open Sans" w:hAnsi="Open Sans" w:cs="Open Sans"/>
+          <w:color w:val="222222"/>
+        </w:rPr>
+        <w:t>For this reason, we decided to create a </w:t>
+      </w:r>
+      <w:r>
+        <w:rPr>
+          <w:rStyle w:val="Strong"/>
+          <w:rFonts w:ascii="Open Sans" w:hAnsi="Open Sans" w:cs="Open Sans"/>
+          <w:color w:val="222222"/>
+        </w:rPr>
+        <w:t>new project</w:t>
+      </w:r>
+      <w:r>
+        <w:rPr>
+          <w:rFonts w:ascii="Open Sans" w:hAnsi="Open Sans" w:cs="Open Sans"/>
+          <w:color w:val="222222"/>
+        </w:rPr>
+        <w:t> by developing the new </w:t>
+      </w:r>
+      <w:proofErr w:type="spellStart"/>
+      <w:r>
+        <w:rPr>
+          <w:rStyle w:val="Strong"/>
+          <w:rFonts w:ascii="Open Sans" w:hAnsi="Open Sans" w:cs="Open Sans"/>
+          <w:color w:val="222222"/>
+        </w:rPr>
+        <w:fldChar w:fldCharType="begin"/>
+      </w:r>
+      <w:r>
+        <w:rPr>
+          <w:rStyle w:val="Strong"/>
+          <w:rFonts w:ascii="Open Sans" w:hAnsi="Open Sans" w:cs="Open Sans"/>
+          <w:color w:val="222222"/>
+        </w:rPr>
+        <w:instrText>HYPERLINK "https://www.arduino.cc/reference/en/libraries/chirale_tensorflowlite/"</w:instrText>
+      </w:r>
+      <w:r>
+        <w:rPr>
+          <w:rStyle w:val="Strong"/>
+          <w:rFonts w:ascii="Open Sans" w:hAnsi="Open Sans" w:cs="Open Sans"/>
+          <w:color w:val="222222"/>
+        </w:rPr>
+      </w:r>
+      <w:r>
+        <w:rPr>
+          <w:rStyle w:val="Strong"/>
+          <w:rFonts w:ascii="Open Sans" w:hAnsi="Open Sans" w:cs="Open Sans"/>
+          <w:color w:val="222222"/>
+        </w:rPr>
+        <w:fldChar w:fldCharType="separate"/>
+      </w:r>
+      <w:r>
+        <w:rPr>
+          <w:rStyle w:val="Hyperlink"/>
+          <w:rFonts w:ascii="Open Sans" w:hAnsi="Open Sans" w:cs="Open Sans"/>
+          <w:b/>
+          <w:bCs/>
+          <w:color w:val="008184"/>
+        </w:rPr>
+        <w:t>Chirale_TensorFlowLite</w:t>
+      </w:r>
+      <w:proofErr w:type="spellEnd"/>
+      <w:r>
+        <w:rPr>
+          <w:rStyle w:val="Hyperlink"/>
+          <w:rFonts w:ascii="Open Sans" w:hAnsi="Open Sans" w:cs="Open Sans"/>
+          <w:b/>
+          <w:bCs/>
+          <w:color w:val="008184"/>
+        </w:rPr>
+        <w:t xml:space="preserve"> library</w:t>
+      </w:r>
+      <w:r>
+        <w:rPr>
+          <w:rStyle w:val="Strong"/>
+          <w:rFonts w:ascii="Open Sans" w:hAnsi="Open Sans" w:cs="Open Sans"/>
+          <w:color w:val="222222"/>
+        </w:rPr>
+        <w:fldChar w:fldCharType="end"/>
+      </w:r>
+      <w:r>
+        <w:rPr>
+          <w:rFonts w:ascii="Open Sans" w:hAnsi="Open Sans" w:cs="Open Sans"/>
+          <w:color w:val="222222"/>
+        </w:rPr>
+        <w:t>, which is available in the library manager of the IDE.</w:t>
+      </w:r>
+      <w:r>
+        <w:rPr>
+          <w:rFonts w:ascii="Open Sans" w:hAnsi="Open Sans" w:cs="Open Sans"/>
+          <w:color w:val="222222"/>
+        </w:rPr>
+        <w:br/>
+        <w:t xml:space="preserve">The library has the same style and structure as the old </w:t>
+      </w:r>
+      <w:proofErr w:type="spellStart"/>
+      <w:r>
+        <w:rPr>
+          <w:rFonts w:ascii="Open Sans" w:hAnsi="Open Sans" w:cs="Open Sans"/>
+          <w:color w:val="222222"/>
+        </w:rPr>
+        <w:t>Arduino_TensorFlowLite</w:t>
+      </w:r>
+      <w:proofErr w:type="spellEnd"/>
+      <w:r>
+        <w:rPr>
+          <w:rFonts w:ascii="Open Sans" w:hAnsi="Open Sans" w:cs="Open Sans"/>
+          <w:color w:val="222222"/>
+        </w:rPr>
+        <w:t>.</w:t>
+      </w:r>
+    </w:p>
+    <w:p>
+      <w:pPr>
+        <w:pStyle w:val="NormalWeb"/>
+        <w:shd w:val="clear" w:color="auto" w:fill="FFFFFF"/>
+        <w:rPr>
+          <w:rFonts w:ascii="Open Sans" w:hAnsi="Open Sans" w:cs="Open Sans"/>
+          <w:color w:val="222222"/>
+        </w:rPr>
+      </w:pPr>
+      <w:r>
+        <w:rPr>
+          <w:rFonts w:ascii="Open Sans" w:hAnsi="Open Sans" w:cs="Open Sans"/>
+          <w:color w:val="222222"/>
+        </w:rPr>
+        <w:t>Additionally, since the API style is not the conventional one used in Arduino sketches, we have defined an additional wrapper library, also available in the IDE registry, called </w:t>
+      </w:r>
+      <w:proofErr w:type="spellStart"/>
+      <w:r>
+        <w:rPr>
+          <w:rStyle w:val="Strong"/>
+          <w:rFonts w:ascii="Open Sans" w:hAnsi="Open Sans" w:cs="Open Sans"/>
+          <w:color w:val="222222"/>
+        </w:rPr>
+        <w:fldChar w:fldCharType="begin"/>
+      </w:r>
+      <w:r>
+        <w:rPr>
+          <w:rStyle w:val="Strong"/>
+          <w:rFonts w:ascii="Open Sans" w:hAnsi="Open Sans" w:cs="Open Sans"/>
+          <w:color w:val="222222"/>
+        </w:rPr>
+        <w:instrText>HYPERLINK "https://www.arduino.cc/reference/en/libraries/ardutflite/"</w:instrText>
+      </w:r>
+      <w:r>
+        <w:rPr>
+          <w:rStyle w:val="Strong"/>
+          <w:rFonts w:ascii="Open Sans" w:hAnsi="Open Sans" w:cs="Open Sans"/>
+          <w:color w:val="222222"/>
+        </w:rPr>
+      </w:r>
+      <w:r>
+        <w:rPr>
+          <w:rStyle w:val="Strong"/>
+          <w:rFonts w:ascii="Open Sans" w:hAnsi="Open Sans" w:cs="Open Sans"/>
+          <w:color w:val="222222"/>
+        </w:rPr>
+        <w:fldChar w:fldCharType="separate"/>
+      </w:r>
+      <w:r>
+        <w:rPr>
+          <w:rStyle w:val="Hyperlink"/>
+          <w:rFonts w:ascii="Open Sans" w:hAnsi="Open Sans" w:cs="Open Sans"/>
+          <w:b/>
+          <w:bCs/>
+          <w:color w:val="008184"/>
+        </w:rPr>
+        <w:t>ArduTFLite</w:t>
+      </w:r>
+      <w:proofErr w:type="spellEnd"/>
+      <w:r>
+        <w:rPr>
+          <w:rStyle w:val="Strong"/>
+          <w:rFonts w:ascii="Open Sans" w:hAnsi="Open Sans" w:cs="Open Sans"/>
+          <w:color w:val="222222"/>
+        </w:rPr>
+        <w:fldChar w:fldCharType="end"/>
+      </w:r>
+      <w:r>
+        <w:rPr>
+          <w:rFonts w:ascii="Open Sans" w:hAnsi="Open Sans" w:cs="Open Sans"/>
+          <w:color w:val="222222"/>
+        </w:rPr>
+        <w:t>.</w:t>
+      </w:r>
+    </w:p>
+    <w:p>
+      <w:pPr>
+        <w:pStyle w:val="NormalWeb"/>
+        <w:shd w:val="clear" w:color="auto" w:fill="FFFFFF"/>
+        <w:rPr>
+          <w:rFonts w:ascii="Open Sans" w:hAnsi="Open Sans" w:cs="Open Sans"/>
+          <w:color w:val="222222"/>
+        </w:rPr>
+      </w:pPr>
+      <w:r>
+        <w:rPr>
+          <w:rFonts w:ascii="Open Sans" w:hAnsi="Open Sans" w:cs="Open Sans"/>
+          <w:color w:val="222222"/>
+        </w:rPr>
+        <w:t>The latter simplifies the use of TensorFlow Micro through APIs that do not use pointers or other C++ syntactic constructs unusual in Arduino.</w:t>
+      </w:r>
+    </w:p>
+    <w:p>
+      <w:pPr>
+        <w:pStyle w:val="NormalWeb"/>
+        <w:shd w:val="clear" w:color="auto" w:fill="FFFFFF"/>
+        <w:rPr>
+          <w:rFonts w:ascii="Open Sans" w:hAnsi="Open Sans" w:cs="Open Sans"/>
+          <w:color w:val="222222"/>
+        </w:rPr>
+      </w:pPr>
+      <w:hyperlink r:id="rId12" w:history="1">
+        <w:r>
+          <w:rPr>
+            <w:rStyle w:val="Hyperlink"/>
+            <w:rFonts w:ascii="Open Sans" w:hAnsi="Open Sans" w:cs="Open Sans"/>
+          </w:rPr>
+          <w:t>https://forum.arduino.cc/t/arduino-tensorflowlite-library-has-been-declared-as-precompiled/1217740/7</w:t>
+        </w:r>
+      </w:hyperlink>
+    </w:p>
+    <w:p>
+      <w:pPr>
+        <w:pStyle w:val="NormalWeb"/>
+        <w:shd w:val="clear" w:color="auto" w:fill="FFFFFF"/>
+        <w:rPr>
+          <w:rFonts w:ascii="Open Sans" w:hAnsi="Open Sans" w:cs="Open Sans"/>
+          <w:color w:val="222222"/>
+        </w:rPr>
+      </w:pPr>
+    </w:p>
+    <w:p>
+      <w:pPr>
+        <w:pStyle w:val="NormalWeb"/>
+        <w:shd w:val="clear" w:color="auto" w:fill="FFFFFF"/>
+        <w:rPr>
+          <w:rFonts w:ascii="Open Sans" w:hAnsi="Open Sans" w:cs="Open Sans"/>
+          <w:color w:val="222222"/>
+        </w:rPr>
+      </w:pPr>
+    </w:p>
+    <w:p>
+      <w:pPr>
+        <w:rPr>
+          <w:szCs w:val="24"/>
+        </w:rPr>
+      </w:pPr>
+    </w:p>
     <w:sectPr>
       <w:pgSz w:w="11906" w:h="16838"/>
       <w:pgMar w:top="1440" w:right="849" w:bottom="1440" w:left="993" w:header="708" w:footer="708" w:gutter="0"/>
@@ -333,7 +1093,7 @@
         <w:kern w:val="2"/>
         <w:sz w:val="22"/>
         <w:szCs w:val="22"/>
-        <w:lang w:val="en-150" w:eastAsia="en-US" w:bidi="ar-SA"/>
+        <w:lang w:eastAsia="en-US" w:bidi="ar-SA"/>
         <w14:ligatures w14:val="standardContextual"/>
       </w:rPr>
     </w:rPrDefault>
@@ -721,7 +1481,7 @@
     <w:lsdException w:name="Unresolved Mention" w:semiHidden="1" w:unhideWhenUsed="1"/>
     <w:lsdException w:name="Smart Link" w:semiHidden="1" w:unhideWhenUsed="1"/>
   </w:latentStyles>
-  <w:style w:type="paragraph" w:default="1" w:styleId="prastasis">
+  <w:style w:type="paragraph" w:default="1" w:styleId="Normal">
     <w:name w:val="Normal"/>
     <w:qFormat/>
     <w:rsid w:val="00EF6C40"/>
@@ -738,11 +1498,11 @@
       <w14:ligatures w14:val="none"/>
     </w:rPr>
   </w:style>
-  <w:style w:type="paragraph" w:styleId="Antrat1">
+  <w:style w:type="paragraph" w:styleId="Heading1">
     <w:name w:val="heading 1"/>
-    <w:basedOn w:val="prastasis"/>
-    <w:next w:val="prastasis"/>
-    <w:link w:val="Antrat1Diagrama"/>
+    <w:basedOn w:val="Normal"/>
+    <w:next w:val="Normal"/>
+    <w:link w:val="Heading1Char"/>
     <w:uiPriority w:val="9"/>
     <w:qFormat/>
     <w:rsid w:val="002150D1"/>
@@ -760,11 +1520,11 @@
       <w:szCs w:val="32"/>
     </w:rPr>
   </w:style>
-  <w:style w:type="paragraph" w:styleId="Antrat2">
+  <w:style w:type="paragraph" w:styleId="Heading2">
     <w:name w:val="heading 2"/>
-    <w:basedOn w:val="prastasis"/>
-    <w:next w:val="prastasis"/>
-    <w:link w:val="Antrat2Diagrama"/>
+    <w:basedOn w:val="Normal"/>
+    <w:next w:val="Normal"/>
+    <w:link w:val="Heading2Char"/>
     <w:uiPriority w:val="9"/>
     <w:unhideWhenUsed/>
     <w:qFormat/>
@@ -782,11 +1542,11 @@
       <w:szCs w:val="26"/>
     </w:rPr>
   </w:style>
-  <w:style w:type="paragraph" w:styleId="Antrat3">
+  <w:style w:type="paragraph" w:styleId="Heading3">
     <w:name w:val="heading 3"/>
-    <w:basedOn w:val="prastasis"/>
-    <w:next w:val="prastasis"/>
-    <w:link w:val="Antrat3Diagrama"/>
+    <w:basedOn w:val="Normal"/>
+    <w:next w:val="Normal"/>
+    <w:link w:val="Heading3Char"/>
     <w:uiPriority w:val="9"/>
     <w:unhideWhenUsed/>
     <w:qFormat/>
@@ -804,11 +1564,11 @@
       <w:szCs w:val="24"/>
     </w:rPr>
   </w:style>
-  <w:style w:type="paragraph" w:styleId="Antrat4">
+  <w:style w:type="paragraph" w:styleId="Heading4">
     <w:name w:val="heading 4"/>
-    <w:basedOn w:val="prastasis"/>
-    <w:next w:val="prastasis"/>
-    <w:link w:val="Antrat4Diagrama"/>
+    <w:basedOn w:val="Normal"/>
+    <w:next w:val="Normal"/>
+    <w:link w:val="Heading4Char"/>
     <w:uiPriority w:val="9"/>
     <w:semiHidden/>
     <w:unhideWhenUsed/>
@@ -827,11 +1587,11 @@
       <w:color w:val="0F4761" w:themeColor="accent1" w:themeShade="BF"/>
     </w:rPr>
   </w:style>
-  <w:style w:type="paragraph" w:styleId="Antrat5">
+  <w:style w:type="paragraph" w:styleId="Heading5">
     <w:name w:val="heading 5"/>
-    <w:basedOn w:val="prastasis"/>
-    <w:next w:val="prastasis"/>
-    <w:link w:val="Antrat5Diagrama"/>
+    <w:basedOn w:val="Normal"/>
+    <w:next w:val="Normal"/>
+    <w:link w:val="Heading5Char"/>
     <w:uiPriority w:val="9"/>
     <w:semiHidden/>
     <w:unhideWhenUsed/>
@@ -848,11 +1608,11 @@
       <w:color w:val="0F4761" w:themeColor="accent1" w:themeShade="BF"/>
     </w:rPr>
   </w:style>
-  <w:style w:type="paragraph" w:styleId="Antrat6">
+  <w:style w:type="paragraph" w:styleId="Heading6">
     <w:name w:val="heading 6"/>
-    <w:basedOn w:val="prastasis"/>
-    <w:next w:val="prastasis"/>
-    <w:link w:val="Antrat6Diagrama"/>
+    <w:basedOn w:val="Normal"/>
+    <w:next w:val="Normal"/>
+    <w:link w:val="Heading6Char"/>
     <w:uiPriority w:val="9"/>
     <w:semiHidden/>
     <w:unhideWhenUsed/>
@@ -871,11 +1631,11 @@
       <w:color w:val="595959" w:themeColor="text1" w:themeTint="A6"/>
     </w:rPr>
   </w:style>
-  <w:style w:type="paragraph" w:styleId="Antrat7">
+  <w:style w:type="paragraph" w:styleId="Heading7">
     <w:name w:val="heading 7"/>
-    <w:basedOn w:val="prastasis"/>
-    <w:next w:val="prastasis"/>
-    <w:link w:val="Antrat7Diagrama"/>
+    <w:basedOn w:val="Normal"/>
+    <w:next w:val="Normal"/>
+    <w:link w:val="Heading7Char"/>
     <w:uiPriority w:val="9"/>
     <w:semiHidden/>
     <w:unhideWhenUsed/>
@@ -892,11 +1652,11 @@
       <w:color w:val="595959" w:themeColor="text1" w:themeTint="A6"/>
     </w:rPr>
   </w:style>
-  <w:style w:type="paragraph" w:styleId="Antrat8">
+  <w:style w:type="paragraph" w:styleId="Heading8">
     <w:name w:val="heading 8"/>
-    <w:basedOn w:val="prastasis"/>
-    <w:next w:val="prastasis"/>
-    <w:link w:val="Antrat8Diagrama"/>
+    <w:basedOn w:val="Normal"/>
+    <w:next w:val="Normal"/>
+    <w:link w:val="Heading8Char"/>
     <w:uiPriority w:val="9"/>
     <w:semiHidden/>
     <w:unhideWhenUsed/>
@@ -914,11 +1674,11 @@
       <w:color w:val="272727" w:themeColor="text1" w:themeTint="D8"/>
     </w:rPr>
   </w:style>
-  <w:style w:type="paragraph" w:styleId="Antrat9">
+  <w:style w:type="paragraph" w:styleId="Heading9">
     <w:name w:val="heading 9"/>
-    <w:basedOn w:val="prastasis"/>
-    <w:next w:val="prastasis"/>
-    <w:link w:val="Antrat9Diagrama"/>
+    <w:basedOn w:val="Normal"/>
+    <w:next w:val="Normal"/>
+    <w:link w:val="Heading9Char"/>
     <w:uiPriority w:val="9"/>
     <w:semiHidden/>
     <w:unhideWhenUsed/>
@@ -934,12 +1694,12 @@
       <w:color w:val="272727" w:themeColor="text1" w:themeTint="D8"/>
     </w:rPr>
   </w:style>
-  <w:style w:type="character" w:default="1" w:styleId="Numatytasispastraiposriftas">
+  <w:style w:type="character" w:default="1" w:styleId="DefaultParagraphFont">
     <w:name w:val="Default Paragraph Font"/>
     <w:uiPriority w:val="1"/>
     <w:unhideWhenUsed/>
   </w:style>
-  <w:style w:type="table" w:default="1" w:styleId="prastojilentel">
+  <w:style w:type="table" w:default="1" w:styleId="TableNormal">
     <w:name w:val="Normal Table"/>
     <w:uiPriority w:val="99"/>
     <w:semiHidden/>
@@ -954,16 +1714,16 @@
       </w:tblCellMar>
     </w:tblPr>
   </w:style>
-  <w:style w:type="numbering" w:default="1" w:styleId="Sraonra">
+  <w:style w:type="numbering" w:default="1" w:styleId="NoList">
     <w:name w:val="No List"/>
     <w:uiPriority w:val="99"/>
     <w:semiHidden/>
     <w:unhideWhenUsed/>
   </w:style>
-  <w:style w:type="character" w:customStyle="1" w:styleId="Antrat1Diagrama">
-    <w:name w:val="Antraštė 1 Diagrama"/>
-    <w:basedOn w:val="Numatytasispastraiposriftas"/>
-    <w:link w:val="Antrat1"/>
+  <w:style w:type="character" w:customStyle="1" w:styleId="Heading1Char">
+    <w:name w:val="Heading 1 Char"/>
+    <w:basedOn w:val="DefaultParagraphFont"/>
+    <w:link w:val="Heading1"/>
     <w:uiPriority w:val="9"/>
     <w:rsid w:val="002150D1"/>
     <w:rPr>
@@ -974,10 +1734,10 @@
       <w:szCs w:val="32"/>
     </w:rPr>
   </w:style>
-  <w:style w:type="character" w:customStyle="1" w:styleId="Antrat2Diagrama">
-    <w:name w:val="Antraštė 2 Diagrama"/>
-    <w:basedOn w:val="Numatytasispastraiposriftas"/>
-    <w:link w:val="Antrat2"/>
+  <w:style w:type="character" w:customStyle="1" w:styleId="Heading2Char">
+    <w:name w:val="Heading 2 Char"/>
+    <w:basedOn w:val="DefaultParagraphFont"/>
+    <w:link w:val="Heading2"/>
     <w:uiPriority w:val="9"/>
     <w:rsid w:val="002150D1"/>
     <w:rPr>
@@ -989,7 +1749,7 @@
   </w:style>
   <w:style w:type="paragraph" w:customStyle="1" w:styleId="Progkodas">
     <w:name w:val="Prog.kodas"/>
-    <w:basedOn w:val="prastasis"/>
+    <w:basedOn w:val="Normal"/>
     <w:link w:val="ProgkodasDiagrama"/>
     <w:qFormat/>
     <w:rsid w:val="00FC15FF"/>
@@ -1010,7 +1770,7 @@
   </w:style>
   <w:style w:type="character" w:customStyle="1" w:styleId="ProgkodasDiagrama">
     <w:name w:val="Prog.kodas Diagrama"/>
-    <w:basedOn w:val="Numatytasispastraiposriftas"/>
+    <w:basedOn w:val="DefaultParagraphFont"/>
     <w:link w:val="Progkodas"/>
     <w:rsid w:val="00FC15FF"/>
     <w:rPr>
@@ -1019,10 +1779,10 @@
       <w:szCs w:val="18"/>
     </w:rPr>
   </w:style>
-  <w:style w:type="character" w:customStyle="1" w:styleId="Antrat3Diagrama">
-    <w:name w:val="Antraštė 3 Diagrama"/>
-    <w:basedOn w:val="Numatytasispastraiposriftas"/>
-    <w:link w:val="Antrat3"/>
+  <w:style w:type="character" w:customStyle="1" w:styleId="Heading3Char">
+    <w:name w:val="Heading 3 Char"/>
+    <w:basedOn w:val="DefaultParagraphFont"/>
+    <w:link w:val="Heading3"/>
     <w:uiPriority w:val="9"/>
     <w:rsid w:val="001763FD"/>
     <w:rPr>
@@ -1034,10 +1794,10 @@
       <w:lang w:val="en-US"/>
     </w:rPr>
   </w:style>
-  <w:style w:type="character" w:customStyle="1" w:styleId="Antrat4Diagrama">
-    <w:name w:val="Antraštė 4 Diagrama"/>
-    <w:basedOn w:val="Numatytasispastraiposriftas"/>
-    <w:link w:val="Antrat4"/>
+  <w:style w:type="character" w:customStyle="1" w:styleId="Heading4Char">
+    <w:name w:val="Heading 4 Char"/>
+    <w:basedOn w:val="DefaultParagraphFont"/>
+    <w:link w:val="Heading4"/>
     <w:uiPriority w:val="9"/>
     <w:semiHidden/>
     <w:rsid w:val="006E1CED"/>
@@ -1052,10 +1812,10 @@
       <w14:ligatures w14:val="none"/>
     </w:rPr>
   </w:style>
-  <w:style w:type="character" w:customStyle="1" w:styleId="Antrat5Diagrama">
-    <w:name w:val="Antraštė 5 Diagrama"/>
-    <w:basedOn w:val="Numatytasispastraiposriftas"/>
-    <w:link w:val="Antrat5"/>
+  <w:style w:type="character" w:customStyle="1" w:styleId="Heading5Char">
+    <w:name w:val="Heading 5 Char"/>
+    <w:basedOn w:val="DefaultParagraphFont"/>
+    <w:link w:val="Heading5"/>
     <w:uiPriority w:val="9"/>
     <w:semiHidden/>
     <w:rsid w:val="006E1CED"/>
@@ -1068,10 +1828,10 @@
       <w14:ligatures w14:val="none"/>
     </w:rPr>
   </w:style>
-  <w:style w:type="character" w:customStyle="1" w:styleId="Antrat6Diagrama">
-    <w:name w:val="Antraštė 6 Diagrama"/>
-    <w:basedOn w:val="Numatytasispastraiposriftas"/>
-    <w:link w:val="Antrat6"/>
+  <w:style w:type="character" w:customStyle="1" w:styleId="Heading6Char">
+    <w:name w:val="Heading 6 Char"/>
+    <w:basedOn w:val="DefaultParagraphFont"/>
+    <w:link w:val="Heading6"/>
     <w:uiPriority w:val="9"/>
     <w:semiHidden/>
     <w:rsid w:val="006E1CED"/>
@@ -1086,10 +1846,10 @@
       <w14:ligatures w14:val="none"/>
     </w:rPr>
   </w:style>
-  <w:style w:type="character" w:customStyle="1" w:styleId="Antrat7Diagrama">
-    <w:name w:val="Antraštė 7 Diagrama"/>
-    <w:basedOn w:val="Numatytasispastraiposriftas"/>
-    <w:link w:val="Antrat7"/>
+  <w:style w:type="character" w:customStyle="1" w:styleId="Heading7Char">
+    <w:name w:val="Heading 7 Char"/>
+    <w:basedOn w:val="DefaultParagraphFont"/>
+    <w:link w:val="Heading7"/>
     <w:uiPriority w:val="9"/>
     <w:semiHidden/>
     <w:rsid w:val="006E1CED"/>
@@ -1102,10 +1862,10 @@
       <w14:ligatures w14:val="none"/>
     </w:rPr>
   </w:style>
-  <w:style w:type="character" w:customStyle="1" w:styleId="Antrat8Diagrama">
-    <w:name w:val="Antraštė 8 Diagrama"/>
-    <w:basedOn w:val="Numatytasispastraiposriftas"/>
-    <w:link w:val="Antrat8"/>
+  <w:style w:type="character" w:customStyle="1" w:styleId="Heading8Char">
+    <w:name w:val="Heading 8 Char"/>
+    <w:basedOn w:val="DefaultParagraphFont"/>
+    <w:link w:val="Heading8"/>
     <w:uiPriority w:val="9"/>
     <w:semiHidden/>
     <w:rsid w:val="006E1CED"/>
@@ -1120,10 +1880,10 @@
       <w14:ligatures w14:val="none"/>
     </w:rPr>
   </w:style>
-  <w:style w:type="character" w:customStyle="1" w:styleId="Antrat9Diagrama">
-    <w:name w:val="Antraštė 9 Diagrama"/>
-    <w:basedOn w:val="Numatytasispastraiposriftas"/>
-    <w:link w:val="Antrat9"/>
+  <w:style w:type="character" w:customStyle="1" w:styleId="Heading9Char">
+    <w:name w:val="Heading 9 Char"/>
+    <w:basedOn w:val="DefaultParagraphFont"/>
+    <w:link w:val="Heading9"/>
     <w:uiPriority w:val="9"/>
     <w:semiHidden/>
     <w:rsid w:val="006E1CED"/>
@@ -1136,11 +1896,11 @@
       <w14:ligatures w14:val="none"/>
     </w:rPr>
   </w:style>
-  <w:style w:type="paragraph" w:styleId="Pavadinimas">
+  <w:style w:type="paragraph" w:styleId="Title">
     <w:name w:val="Title"/>
-    <w:basedOn w:val="prastasis"/>
-    <w:next w:val="prastasis"/>
-    <w:link w:val="PavadinimasDiagrama"/>
+    <w:basedOn w:val="Normal"/>
+    <w:next w:val="Normal"/>
+    <w:link w:val="TitleChar"/>
     <w:uiPriority w:val="10"/>
     <w:qFormat/>
     <w:rsid w:val="006E1CED"/>
@@ -1156,10 +1916,10 @@
       <w:szCs w:val="56"/>
     </w:rPr>
   </w:style>
-  <w:style w:type="character" w:customStyle="1" w:styleId="PavadinimasDiagrama">
-    <w:name w:val="Pavadinimas Diagrama"/>
-    <w:basedOn w:val="Numatytasispastraiposriftas"/>
-    <w:link w:val="Pavadinimas"/>
+  <w:style w:type="character" w:customStyle="1" w:styleId="TitleChar">
+    <w:name w:val="Title Char"/>
+    <w:basedOn w:val="DefaultParagraphFont"/>
+    <w:link w:val="Title"/>
     <w:uiPriority w:val="10"/>
     <w:rsid w:val="006E1CED"/>
     <w:rPr>
@@ -1172,11 +1932,11 @@
       <w14:ligatures w14:val="none"/>
     </w:rPr>
   </w:style>
-  <w:style w:type="paragraph" w:styleId="Paantrat">
+  <w:style w:type="paragraph" w:styleId="Subtitle">
     <w:name w:val="Subtitle"/>
-    <w:basedOn w:val="prastasis"/>
-    <w:next w:val="prastasis"/>
-    <w:link w:val="PaantratDiagrama"/>
+    <w:basedOn w:val="Normal"/>
+    <w:next w:val="Normal"/>
+    <w:link w:val="SubtitleChar"/>
     <w:uiPriority w:val="11"/>
     <w:qFormat/>
     <w:rsid w:val="006E1CED"/>
@@ -1195,10 +1955,10 @@
       <w:szCs w:val="28"/>
     </w:rPr>
   </w:style>
-  <w:style w:type="character" w:customStyle="1" w:styleId="PaantratDiagrama">
-    <w:name w:val="Paantraštė Diagrama"/>
-    <w:basedOn w:val="Numatytasispastraiposriftas"/>
-    <w:link w:val="Paantrat"/>
+  <w:style w:type="character" w:customStyle="1" w:styleId="SubtitleChar">
+    <w:name w:val="Subtitle Char"/>
+    <w:basedOn w:val="DefaultParagraphFont"/>
+    <w:link w:val="Subtitle"/>
     <w:uiPriority w:val="11"/>
     <w:rsid w:val="006E1CED"/>
     <w:rPr>
@@ -1212,11 +1972,11 @@
       <w14:ligatures w14:val="none"/>
     </w:rPr>
   </w:style>
-  <w:style w:type="paragraph" w:styleId="Citata">
+  <w:style w:type="paragraph" w:styleId="Quote">
     <w:name w:val="Quote"/>
-    <w:basedOn w:val="prastasis"/>
-    <w:next w:val="prastasis"/>
-    <w:link w:val="CitataDiagrama"/>
+    <w:basedOn w:val="Normal"/>
+    <w:next w:val="Normal"/>
+    <w:link w:val="QuoteChar"/>
     <w:uiPriority w:val="29"/>
     <w:qFormat/>
     <w:rsid w:val="006E1CED"/>
@@ -1230,10 +1990,10 @@
       <w:color w:val="404040" w:themeColor="text1" w:themeTint="BF"/>
     </w:rPr>
   </w:style>
-  <w:style w:type="character" w:customStyle="1" w:styleId="CitataDiagrama">
-    <w:name w:val="Citata Diagrama"/>
-    <w:basedOn w:val="Numatytasispastraiposriftas"/>
-    <w:link w:val="Citata"/>
+  <w:style w:type="character" w:customStyle="1" w:styleId="QuoteChar">
+    <w:name w:val="Quote Char"/>
+    <w:basedOn w:val="DefaultParagraphFont"/>
+    <w:link w:val="Quote"/>
     <w:uiPriority w:val="29"/>
     <w:rsid w:val="006E1CED"/>
     <w:rPr>
@@ -1247,9 +2007,9 @@
       <w14:ligatures w14:val="none"/>
     </w:rPr>
   </w:style>
-  <w:style w:type="paragraph" w:styleId="Sraopastraipa">
+  <w:style w:type="paragraph" w:styleId="ListParagraph">
     <w:name w:val="List Paragraph"/>
-    <w:basedOn w:val="prastasis"/>
+    <w:basedOn w:val="Normal"/>
     <w:uiPriority w:val="34"/>
     <w:qFormat/>
     <w:rsid w:val="006E1CED"/>
@@ -1258,9 +2018,9 @@
       <w:contextualSpacing/>
     </w:pPr>
   </w:style>
-  <w:style w:type="character" w:styleId="Rykuspabraukimas">
+  <w:style w:type="character" w:styleId="IntenseEmphasis">
     <w:name w:val="Intense Emphasis"/>
-    <w:basedOn w:val="Numatytasispastraiposriftas"/>
+    <w:basedOn w:val="DefaultParagraphFont"/>
     <w:uiPriority w:val="21"/>
     <w:qFormat/>
     <w:rsid w:val="006E1CED"/>
@@ -1270,11 +2030,11 @@
       <w:color w:val="0F4761" w:themeColor="accent1" w:themeShade="BF"/>
     </w:rPr>
   </w:style>
-  <w:style w:type="paragraph" w:styleId="Iskirtacitata">
+  <w:style w:type="paragraph" w:styleId="IntenseQuote">
     <w:name w:val="Intense Quote"/>
-    <w:basedOn w:val="prastasis"/>
-    <w:next w:val="prastasis"/>
-    <w:link w:val="IskirtacitataDiagrama"/>
+    <w:basedOn w:val="Normal"/>
+    <w:next w:val="Normal"/>
+    <w:link w:val="IntenseQuoteChar"/>
     <w:uiPriority w:val="30"/>
     <w:qFormat/>
     <w:rsid w:val="006E1CED"/>
@@ -1293,10 +2053,10 @@
       <w:color w:val="0F4761" w:themeColor="accent1" w:themeShade="BF"/>
     </w:rPr>
   </w:style>
-  <w:style w:type="character" w:customStyle="1" w:styleId="IskirtacitataDiagrama">
-    <w:name w:val="Išskirta citata Diagrama"/>
-    <w:basedOn w:val="Numatytasispastraiposriftas"/>
-    <w:link w:val="Iskirtacitata"/>
+  <w:style w:type="character" w:customStyle="1" w:styleId="IntenseQuoteChar">
+    <w:name w:val="Intense Quote Char"/>
+    <w:basedOn w:val="DefaultParagraphFont"/>
+    <w:link w:val="IntenseQuote"/>
     <w:uiPriority w:val="30"/>
     <w:rsid w:val="006E1CED"/>
     <w:rPr>
@@ -1310,9 +2070,9 @@
       <w14:ligatures w14:val="none"/>
     </w:rPr>
   </w:style>
-  <w:style w:type="character" w:styleId="Rykinuoroda">
+  <w:style w:type="character" w:styleId="IntenseReference">
     <w:name w:val="Intense Reference"/>
-    <w:basedOn w:val="Numatytasispastraiposriftas"/>
+    <w:basedOn w:val="DefaultParagraphFont"/>
     <w:uiPriority w:val="32"/>
     <w:qFormat/>
     <w:rsid w:val="006E1CED"/>
@@ -1324,9 +2084,9 @@
       <w:spacing w:val="5"/>
     </w:rPr>
   </w:style>
-  <w:style w:type="character" w:styleId="Hipersaitas">
+  <w:style w:type="character" w:styleId="Hyperlink">
     <w:name w:val="Hyperlink"/>
-    <w:basedOn w:val="Numatytasispastraiposriftas"/>
+    <w:basedOn w:val="DefaultParagraphFont"/>
     <w:uiPriority w:val="99"/>
     <w:unhideWhenUsed/>
     <w:rsid w:val="003E2100"/>
@@ -1335,9 +2095,9 @@
       <w:u w:val="single"/>
     </w:rPr>
   </w:style>
-  <w:style w:type="character" w:styleId="Neapdorotaspaminjimas">
+  <w:style w:type="character" w:styleId="UnresolvedMention">
     <w:name w:val="Unresolved Mention"/>
-    <w:basedOn w:val="Numatytasispastraiposriftas"/>
+    <w:basedOn w:val="DefaultParagraphFont"/>
     <w:uiPriority w:val="99"/>
     <w:semiHidden/>
     <w:unhideWhenUsed/>
@@ -1345,6 +2105,46 @@
     <w:rPr>
       <w:color w:val="605E5C"/>
       <w:shd w:val="clear" w:color="auto" w:fill="E1DFDD"/>
+    </w:rPr>
+  </w:style>
+  <w:style w:type="character" w:styleId="FollowedHyperlink">
+    <w:name w:val="FollowedHyperlink"/>
+    <w:basedOn w:val="DefaultParagraphFont"/>
+    <w:uiPriority w:val="99"/>
+    <w:semiHidden/>
+    <w:unhideWhenUsed/>
+    <w:rsid w:val="00501855"/>
+    <w:rPr>
+      <w:color w:val="96607D" w:themeColor="followedHyperlink"/>
+      <w:u w:val="single"/>
+    </w:rPr>
+  </w:style>
+  <w:style w:type="paragraph" w:styleId="NormalWeb">
+    <w:name w:val="Normal (Web)"/>
+    <w:basedOn w:val="Normal"/>
+    <w:uiPriority w:val="99"/>
+    <w:semiHidden/>
+    <w:unhideWhenUsed/>
+    <w:rsid w:val="00501855"/>
+    <w:pPr>
+      <w:spacing w:before="100" w:beforeAutospacing="1" w:after="100" w:afterAutospacing="1"/>
+      <w:ind w:firstLine="0"/>
+      <w:jc w:val="left"/>
+    </w:pPr>
+    <w:rPr>
+      <w:rFonts w:eastAsia="Times New Roman" w:cs="Times New Roman"/>
+      <w:szCs w:val="24"/>
+    </w:rPr>
+  </w:style>
+  <w:style w:type="character" w:styleId="Strong">
+    <w:name w:val="Strong"/>
+    <w:basedOn w:val="DefaultParagraphFont"/>
+    <w:uiPriority w:val="22"/>
+    <w:qFormat/>
+    <w:rsid w:val="00501855"/>
+    <w:rPr>
+      <w:b/>
+      <w:bCs/>
     </w:rPr>
   </w:style>
 </w:styles>

</xml_diff>